<commit_message>
Agrego dirección del repo al WORD
</commit_message>
<xml_diff>
--- a/TP IntegradorFinal - Consultorio/TP INTEGRADOR - COMMIDARI.docx
+++ b/TP IntegradorFinal - Consultorio/TP INTEGRADOR - COMMIDARI.docx
@@ -4,47 +4,283 @@
   <w:body>
     <w:p>
       <w:pPr>
-        <w:jc w:val="center"/>
+        <w:spacing w:after="0"/>
+        <w:jc w:val="center"/>
+        <w:rPr>
+          <w:b/>
+          <w:bCs/>
+          <w:sz w:val="2"/>
+          <w:szCs w:val="2"/>
+        </w:rPr>
+      </w:pPr>
+      <w:r>
         <w:rPr>
           <w:b/>
           <w:bCs/>
           <w:sz w:val="36"/>
           <w:szCs w:val="36"/>
         </w:rPr>
-      </w:pPr>
-      <w:r>
-        <w:rPr>
-          <w:b/>
-          <w:bCs/>
-          <w:sz w:val="36"/>
-          <w:szCs w:val="36"/>
-        </w:rPr>
         <w:t>TP INTEGRADOR FINAL – SEBASTIAN COMMIDARI</w:t>
       </w:r>
     </w:p>
     <w:p>
       <w:pPr>
-        <w:jc w:val="center"/>
-        <w:rPr>
-          <w:b/>
-          <w:bCs/>
-        </w:rPr>
-      </w:pPr>
-    </w:p>
-    <w:p>
-      <w:pPr>
+        <w:spacing w:after="0"/>
+        <w:jc w:val="center"/>
+        <w:rPr>
+          <w:b/>
+          <w:bCs/>
+          <w:sz w:val="2"/>
+          <w:szCs w:val="2"/>
+        </w:rPr>
+      </w:pPr>
+    </w:p>
+    <w:p>
+      <w:pPr>
+        <w:spacing w:after="0"/>
+        <w:jc w:val="center"/>
+        <w:rPr>
+          <w:b/>
+          <w:bCs/>
+          <w:sz w:val="2"/>
+          <w:szCs w:val="2"/>
+        </w:rPr>
+      </w:pPr>
+    </w:p>
+    <w:p>
+      <w:pPr>
+        <w:spacing w:after="0"/>
+        <w:jc w:val="center"/>
+        <w:rPr>
+          <w:b/>
+          <w:bCs/>
+          <w:sz w:val="2"/>
+          <w:szCs w:val="2"/>
+        </w:rPr>
+      </w:pPr>
+    </w:p>
+    <w:p>
+      <w:pPr>
+        <w:spacing w:after="0"/>
+        <w:jc w:val="center"/>
+        <w:rPr>
+          <w:b/>
+          <w:bCs/>
+          <w:sz w:val="2"/>
+          <w:szCs w:val="2"/>
+        </w:rPr>
+      </w:pPr>
+    </w:p>
+    <w:p>
+      <w:pPr>
+        <w:spacing w:after="0"/>
+        <w:jc w:val="center"/>
+        <w:rPr>
+          <w:b/>
+          <w:bCs/>
+          <w:sz w:val="2"/>
+          <w:szCs w:val="2"/>
+        </w:rPr>
+      </w:pPr>
+    </w:p>
+    <w:p>
+      <w:pPr>
+        <w:spacing w:after="0"/>
+        <w:jc w:val="center"/>
+        <w:rPr>
+          <w:b/>
+          <w:bCs/>
+          <w:sz w:val="2"/>
+          <w:szCs w:val="2"/>
+        </w:rPr>
+      </w:pPr>
+    </w:p>
+    <w:p>
+      <w:pPr>
+        <w:spacing w:after="0"/>
+        <w:jc w:val="center"/>
+        <w:rPr>
+          <w:b/>
+          <w:bCs/>
+          <w:sz w:val="2"/>
+          <w:szCs w:val="2"/>
+        </w:rPr>
+      </w:pPr>
+    </w:p>
+    <w:p>
+      <w:pPr>
+        <w:spacing w:after="0"/>
+        <w:jc w:val="center"/>
+        <w:rPr>
+          <w:b/>
+          <w:bCs/>
+          <w:sz w:val="2"/>
+          <w:szCs w:val="2"/>
+        </w:rPr>
+      </w:pPr>
+    </w:p>
+    <w:p>
+      <w:pPr>
+        <w:spacing w:after="0"/>
+        <w:jc w:val="center"/>
+        <w:rPr>
+          <w:b/>
+          <w:bCs/>
+          <w:sz w:val="2"/>
+          <w:szCs w:val="2"/>
+        </w:rPr>
+      </w:pPr>
+    </w:p>
+    <w:p>
+      <w:pPr>
+        <w:spacing w:after="0"/>
+        <w:jc w:val="center"/>
+        <w:rPr>
+          <w:b/>
+          <w:bCs/>
+          <w:sz w:val="2"/>
+          <w:szCs w:val="2"/>
+        </w:rPr>
+      </w:pPr>
+    </w:p>
+    <w:p>
+      <w:pPr>
+        <w:spacing w:after="0"/>
+        <w:jc w:val="center"/>
+        <w:rPr>
+          <w:b/>
+          <w:bCs/>
+          <w:sz w:val="2"/>
+          <w:szCs w:val="2"/>
+        </w:rPr>
+      </w:pPr>
+    </w:p>
+    <w:p>
+      <w:pPr>
+        <w:spacing w:after="0"/>
+        <w:jc w:val="center"/>
+        <w:rPr>
+          <w:b/>
+          <w:bCs/>
+          <w:sz w:val="2"/>
+          <w:szCs w:val="2"/>
+        </w:rPr>
+      </w:pPr>
+    </w:p>
+    <w:p>
+      <w:pPr>
+        <w:spacing w:after="0"/>
+        <w:jc w:val="center"/>
+        <w:rPr>
+          <w:b/>
+          <w:bCs/>
+          <w:sz w:val="2"/>
+          <w:szCs w:val="2"/>
+        </w:rPr>
+      </w:pPr>
+    </w:p>
+    <w:p>
+      <w:pPr>
+        <w:spacing w:after="0"/>
+        <w:jc w:val="center"/>
+        <w:rPr>
+          <w:b/>
+          <w:bCs/>
+          <w:sz w:val="2"/>
+          <w:szCs w:val="2"/>
+        </w:rPr>
+      </w:pPr>
+    </w:p>
+    <w:p>
+      <w:pPr>
+        <w:spacing w:after="0"/>
+        <w:jc w:val="center"/>
+        <w:rPr>
+          <w:b/>
+          <w:bCs/>
+          <w:sz w:val="2"/>
+          <w:szCs w:val="2"/>
+        </w:rPr>
+      </w:pPr>
+    </w:p>
+    <w:p>
+      <w:pPr>
+        <w:spacing w:after="0"/>
+        <w:jc w:val="center"/>
+        <w:rPr>
+          <w:b/>
+          <w:bCs/>
+          <w:sz w:val="2"/>
+          <w:szCs w:val="2"/>
+        </w:rPr>
+      </w:pPr>
+    </w:p>
+    <w:p>
+      <w:pPr>
+        <w:spacing w:after="0"/>
+        <w:jc w:val="center"/>
+        <w:rPr>
+          <w:b/>
+          <w:bCs/>
+          <w:sz w:val="2"/>
+          <w:szCs w:val="2"/>
+        </w:rPr>
+      </w:pPr>
+    </w:p>
+    <w:p>
+      <w:pPr>
+        <w:spacing w:after="0"/>
+        <w:jc w:val="center"/>
+        <w:rPr>
+          <w:b/>
+          <w:bCs/>
+          <w:sz w:val="2"/>
+          <w:szCs w:val="2"/>
+        </w:rPr>
+      </w:pPr>
+    </w:p>
+    <w:p>
+      <w:pPr>
+        <w:rPr>
+          <w:rStyle w:val="Hipervnculo"/>
+          <w:sz w:val="2"/>
+          <w:szCs w:val="2"/>
+        </w:rPr>
+      </w:pPr>
+      <w:r>
         <w:rPr>
           <w:sz w:val="24"/>
           <w:szCs w:val="24"/>
         </w:rPr>
-      </w:pPr>
-      <w:r>
-        <w:rPr>
-          <w:sz w:val="24"/>
-          <w:szCs w:val="24"/>
-        </w:rPr>
         <w:t xml:space="preserve">Repo GitHub: </w:t>
       </w:r>
+      <w:hyperlink r:id="rId5" w:history="1">
+        <w:r>
+          <w:rPr>
+            <w:rStyle w:val="Hipervnculo"/>
+            <w:sz w:val="24"/>
+            <w:szCs w:val="24"/>
+          </w:rPr>
+          <w:t>https://github.com/sebastiancommidari/JAVA-UTN-AP/tree/main/TP%20IntegradorFinal%20-%20Consultorio/consultorioMedico</w:t>
+        </w:r>
+      </w:hyperlink>
+    </w:p>
+    <w:p>
+      <w:pPr>
+        <w:rPr>
+          <w:rStyle w:val="Hipervnculo"/>
+          <w:sz w:val="2"/>
+          <w:szCs w:val="2"/>
+        </w:rPr>
+      </w:pPr>
+    </w:p>
+    <w:p>
+      <w:pPr>
+        <w:rPr>
+          <w:sz w:val="2"/>
+          <w:szCs w:val="2"/>
+        </w:rPr>
+      </w:pPr>
     </w:p>
     <w:p>
       <w:pPr>
@@ -76,10 +312,7 @@
         </w:numPr>
       </w:pPr>
       <w:r>
-        <w:t>Agrego junto con la entrega el Script SQL con las sentencias utilizadas para crear la base de datos con algunos registros de prueba</w:t>
-      </w:r>
-      <w:r>
-        <w:t>.</w:t>
+        <w:t>Agrego junto con la entrega el Script SQL con las sentencias utilizadas para crear la base de datos con algunos registros de prueba.</w:t>
       </w:r>
     </w:p>
     <w:p>
@@ -113,8 +346,8 @@
         <w:rPr>
           <w:b/>
           <w:bCs/>
-          <w:sz w:val="24"/>
-          <w:szCs w:val="24"/>
+          <w:sz w:val="10"/>
+          <w:szCs w:val="10"/>
           <w:u w:val="single"/>
         </w:rPr>
       </w:pPr>
@@ -161,7 +394,7 @@
                     <pic:cNvPicPr/>
                   </pic:nvPicPr>
                   <pic:blipFill>
-                    <a:blip r:embed="rId5">
+                    <a:blip r:embed="rId6">
                       <a:extLst>
                         <a:ext uri="{28A0092B-C50C-407E-A947-70E740481C1C}">
                           <a14:useLocalDpi xmlns:a14="http://schemas.microsoft.com/office/drawing/2010/main" val="0"/>
@@ -227,11 +460,6 @@
       </w:r>
     </w:p>
     <w:p>
-      <w:pPr>
-        <w:pStyle w:val="Prrafodelista"/>
-      </w:pPr>
-    </w:p>
-    <w:p>
       <w:r>
         <w:rPr>
           <w:noProof/>
@@ -252,7 +480,7 @@
                     <pic:cNvPicPr/>
                   </pic:nvPicPr>
                   <pic:blipFill>
-                    <a:blip r:embed="rId6">
+                    <a:blip r:embed="rId7">
                       <a:extLst>
                         <a:ext uri="{28A0092B-C50C-407E-A947-70E740481C1C}">
                           <a14:useLocalDpi xmlns:a14="http://schemas.microsoft.com/office/drawing/2010/main" val="0"/>
@@ -972,6 +1200,29 @@
       <w:contextualSpacing/>
     </w:pPr>
   </w:style>
+  <w:style w:type="character" w:styleId="Hipervnculo">
+    <w:name w:val="Hyperlink"/>
+    <w:basedOn w:val="Fuentedeprrafopredeter"/>
+    <w:uiPriority w:val="99"/>
+    <w:unhideWhenUsed/>
+    <w:rsid w:val="00BB3514"/>
+    <w:rPr>
+      <w:color w:val="0563C1" w:themeColor="hyperlink"/>
+      <w:u w:val="single"/>
+    </w:rPr>
+  </w:style>
+  <w:style w:type="character" w:styleId="Mencinsinresolver">
+    <w:name w:val="Unresolved Mention"/>
+    <w:basedOn w:val="Fuentedeprrafopredeter"/>
+    <w:uiPriority w:val="99"/>
+    <w:semiHidden/>
+    <w:unhideWhenUsed/>
+    <w:rsid w:val="00BB3514"/>
+    <w:rPr>
+      <w:color w:val="605E5C"/>
+      <w:shd w:val="clear" w:color="auto" w:fill="E1DFDD"/>
+    </w:rPr>
+  </w:style>
 </w:styles>
 </file>
 

</xml_diff>